<commit_message>
added download resume button
</commit_message>
<xml_diff>
--- a/assets/images/Nikola Jovanovic-Resume.docx
+++ b/assets/images/Nikola Jovanovic-Resume.docx
@@ -21,8 +21,18 @@
           <w:sz w:val="32"/>
           <w:szCs w:val="32"/>
         </w:rPr>
-        <w:t>Nikola Jovanovic</w:t>
-      </w:r>
+        <w:t xml:space="preserve">Nikola </w:t>
+      </w:r>
+      <w:proofErr w:type="spellStart"/>
+      <w:r>
+        <w:rPr>
+          <w:rFonts w:ascii="Garamond" w:eastAsia="Garamond" w:hAnsi="Garamond" w:cs="Garamond"/>
+          <w:sz w:val="32"/>
+          <w:szCs w:val="32"/>
+        </w:rPr>
+        <w:t>Jovanovic</w:t>
+      </w:r>
+      <w:proofErr w:type="spellEnd"/>
     </w:p>
     <w:p>
       <w:pPr>
@@ -159,7 +169,151 @@
     </w:p>
     <w:p>
       <w:pPr>
-        <w:jc w:val="both"/>
+        <w:pStyle w:val="NormalWeb"/>
+        <w:spacing w:before="0" w:beforeAutospacing="0" w:after="0" w:afterAutospacing="0"/>
+        <w:rPr>
+          <w:rFonts w:asciiTheme="majorBidi" w:eastAsia="Garamond" w:hAnsiTheme="majorBidi" w:cstheme="majorBidi"/>
+          <w:sz w:val="32"/>
+          <w:szCs w:val="32"/>
+        </w:rPr>
+      </w:pPr>
+    </w:p>
+    <w:p>
+      <w:pPr>
+        <w:pStyle w:val="NormalWeb"/>
+        <w:spacing w:before="0" w:beforeAutospacing="0" w:after="0" w:afterAutospacing="0"/>
+        <w:rPr>
+          <w:rFonts w:asciiTheme="majorBidi" w:eastAsia="Garamond" w:hAnsiTheme="majorBidi" w:cstheme="majorBidi"/>
+          <w:sz w:val="32"/>
+          <w:szCs w:val="32"/>
+        </w:rPr>
+      </w:pPr>
+    </w:p>
+    <w:p>
+      <w:pPr>
+        <w:pStyle w:val="NormalWeb"/>
+        <w:spacing w:before="0" w:beforeAutospacing="0" w:after="0" w:afterAutospacing="0"/>
+        <w:rPr>
+          <w:rFonts w:asciiTheme="majorBidi" w:eastAsia="Garamond" w:hAnsiTheme="majorBidi" w:cstheme="majorBidi"/>
+          <w:sz w:val="32"/>
+          <w:szCs w:val="32"/>
+        </w:rPr>
+      </w:pPr>
+    </w:p>
+    <w:p>
+      <w:pPr>
+        <w:pStyle w:val="NormalWeb"/>
+        <w:spacing w:before="0" w:beforeAutospacing="0" w:after="0" w:afterAutospacing="0"/>
+        <w:rPr>
+          <w:rFonts w:asciiTheme="majorBidi" w:eastAsia="Garamond" w:hAnsiTheme="majorBidi" w:cstheme="majorBidi"/>
+          <w:sz w:val="32"/>
+          <w:szCs w:val="32"/>
+        </w:rPr>
+      </w:pPr>
+    </w:p>
+    <w:p>
+      <w:pPr>
+        <w:pStyle w:val="NormalWeb"/>
+        <w:spacing w:before="0" w:beforeAutospacing="0" w:after="0" w:afterAutospacing="0"/>
+        <w:rPr>
+          <w:rFonts w:asciiTheme="majorBidi" w:eastAsia="Garamond" w:hAnsiTheme="majorBidi" w:cstheme="majorBidi"/>
+          <w:b/>
+          <w:bCs/>
+          <w:sz w:val="32"/>
+          <w:szCs w:val="32"/>
+        </w:rPr>
+      </w:pPr>
+      <w:r>
+        <w:rPr>
+          <w:rFonts w:asciiTheme="majorBidi" w:eastAsia="Garamond" w:hAnsiTheme="majorBidi" w:cstheme="majorBidi"/>
+          <w:b/>
+          <w:bCs/>
+          <w:sz w:val="32"/>
+          <w:szCs w:val="32"/>
+        </w:rPr>
+        <w:t>PERSONAL PROFILE</w:t>
+      </w:r>
+    </w:p>
+    <w:p>
+      <w:pPr>
+        <w:pStyle w:val="NormalWeb"/>
+        <w:spacing w:before="0" w:beforeAutospacing="0" w:after="0" w:afterAutospacing="0"/>
+        <w:rPr>
+          <w:rFonts w:asciiTheme="majorBidi" w:eastAsia="Garamond" w:hAnsiTheme="majorBidi" w:cstheme="majorBidi"/>
+          <w:sz w:val="32"/>
+          <w:szCs w:val="32"/>
+        </w:rPr>
+      </w:pPr>
+      <w:r>
+        <w:rPr>
+          <w:rFonts w:asciiTheme="majorBidi" w:eastAsia="Garamond" w:hAnsiTheme="majorBidi" w:cstheme="majorBidi"/>
+          <w:noProof/>
+          <w:sz w:val="32"/>
+          <w:szCs w:val="32"/>
+        </w:rPr>
+        <mc:AlternateContent>
+          <mc:Choice Requires="wps">
+            <w:drawing>
+              <wp:anchor distT="0" distB="0" distL="114300" distR="114300" simplePos="0" relativeHeight="251659264" behindDoc="0" locked="0" layoutInCell="1" allowOverlap="1" wp14:anchorId="3FB8802A" wp14:editId="2419979D">
+                <wp:simplePos x="0" y="0"/>
+                <wp:positionH relativeFrom="column">
+                  <wp:posOffset>-20473</wp:posOffset>
+                </wp:positionH>
+                <wp:positionV relativeFrom="paragraph">
+                  <wp:posOffset>109410</wp:posOffset>
+                </wp:positionV>
+                <wp:extent cx="9553433" cy="27295"/>
+                <wp:effectExtent l="38100" t="38100" r="67310" b="87630"/>
+                <wp:wrapNone/>
+                <wp:docPr id="1" name="Straight Connector 1"/>
+                <wp:cNvGraphicFramePr/>
+                <a:graphic xmlns:a="http://schemas.openxmlformats.org/drawingml/2006/main">
+                  <a:graphicData uri="http://schemas.microsoft.com/office/word/2010/wordprocessingShape">
+                    <wps:wsp>
+                      <wps:cNvCnPr/>
+                      <wps:spPr>
+                        <a:xfrm flipV="1">
+                          <a:off x="0" y="0"/>
+                          <a:ext cx="9553433" cy="27295"/>
+                        </a:xfrm>
+                        <a:prstGeom prst="line">
+                          <a:avLst/>
+                        </a:prstGeom>
+                      </wps:spPr>
+                      <wps:style>
+                        <a:lnRef idx="2">
+                          <a:schemeClr val="dk1"/>
+                        </a:lnRef>
+                        <a:fillRef idx="0">
+                          <a:schemeClr val="dk1"/>
+                        </a:fillRef>
+                        <a:effectRef idx="1">
+                          <a:schemeClr val="dk1"/>
+                        </a:effectRef>
+                        <a:fontRef idx="minor">
+                          <a:schemeClr val="tx1"/>
+                        </a:fontRef>
+                      </wps:style>
+                      <wps:bodyPr/>
+                    </wps:wsp>
+                  </a:graphicData>
+                </a:graphic>
+              </wp:anchor>
+            </w:drawing>
+          </mc:Choice>
+          <mc:Fallback>
+            <w:pict>
+              <v:line id="Straight Connector 1" o:spid="_x0000_s1026" style="position:absolute;flip:y;z-index:251659264;visibility:visible;mso-wrap-style:square;mso-wrap-distance-left:9pt;mso-wrap-distance-top:0;mso-wrap-distance-right:9pt;mso-wrap-distance-bottom:0;mso-position-horizontal:absolute;mso-position-horizontal-relative:text;mso-position-vertical:absolute;mso-position-vertical-relative:text" from="-1.6pt,8.6pt" to="750.65pt,10.75pt" o:gfxdata="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" strokecolor="black [3200]" strokeweight="2pt">
+                <v:shadow on="t" color="black" opacity="24903f" origin=",.5" offset="0,.55556mm"/>
+              </v:line>
+            </w:pict>
+          </mc:Fallback>
+        </mc:AlternateContent>
+      </w:r>
+    </w:p>
+    <w:bookmarkEnd w:id="1"/>
+    <w:p>
+      <w:pPr>
         <w:rPr>
           <w:rFonts w:asciiTheme="majorBidi" w:eastAsia="Garamond" w:hAnsiTheme="majorBidi" w:cstheme="majorBidi"/>
           <w:sz w:val="32"/>
@@ -167,6 +321,17 @@
           <w:lang w:val="en-US"/>
         </w:rPr>
       </w:pPr>
+    </w:p>
+    <w:p>
+      <w:pPr>
+        <w:spacing w:line="360" w:lineRule="auto"/>
+        <w:rPr>
+          <w:rFonts w:ascii="Garamond" w:eastAsia="Garamond" w:hAnsi="Garamond" w:cs="Garamond"/>
+          <w:b/>
+          <w:sz w:val="32"/>
+          <w:szCs w:val="32"/>
+        </w:rPr>
+      </w:pPr>
       <w:r>
         <w:rPr>
           <w:rFonts w:asciiTheme="majorBidi" w:eastAsia="Garamond" w:hAnsiTheme="majorBidi" w:cstheme="majorBidi"/>
@@ -174,7 +339,97 @@
           <w:szCs w:val="32"/>
           <w:lang w:val="en-US"/>
         </w:rPr>
-        <w:t xml:space="preserve">I recently enrolled in GW University, full-stack web development boot camp </w:t>
+        <w:t xml:space="preserve">I </w:t>
+      </w:r>
+      <w:r>
+        <w:rPr>
+          <w:rFonts w:asciiTheme="majorBidi" w:eastAsia="Garamond" w:hAnsiTheme="majorBidi" w:cstheme="majorBidi"/>
+          <w:sz w:val="32"/>
+          <w:szCs w:val="32"/>
+          <w:lang w:val="en-US"/>
+        </w:rPr>
+        <w:t>am</w:t>
+      </w:r>
+      <w:r>
+        <w:rPr>
+          <w:rFonts w:asciiTheme="majorBidi" w:eastAsia="Garamond" w:hAnsiTheme="majorBidi" w:cstheme="majorBidi"/>
+          <w:sz w:val="32"/>
+          <w:szCs w:val="32"/>
+          <w:lang w:val="en-US"/>
+        </w:rPr>
+        <w:t xml:space="preserve"> attending George Washington University</w:t>
+      </w:r>
+      <w:r>
+        <w:rPr>
+          <w:rFonts w:asciiTheme="majorBidi" w:eastAsia="Garamond" w:hAnsiTheme="majorBidi" w:cstheme="majorBidi"/>
+          <w:sz w:val="32"/>
+          <w:szCs w:val="32"/>
+          <w:lang w:val="en-US"/>
+        </w:rPr>
+        <w:t>'s</w:t>
+      </w:r>
+      <w:r>
+        <w:rPr>
+          <w:rFonts w:asciiTheme="majorBidi" w:eastAsia="Garamond" w:hAnsiTheme="majorBidi" w:cstheme="majorBidi"/>
+          <w:sz w:val="32"/>
+          <w:szCs w:val="32"/>
+          <w:lang w:val="en-US"/>
+        </w:rPr>
+        <w:t xml:space="preserve"> full</w:t>
+      </w:r>
+      <w:r>
+        <w:rPr>
+          <w:rFonts w:asciiTheme="majorBidi" w:eastAsia="Garamond" w:hAnsiTheme="majorBidi" w:cstheme="majorBidi"/>
+          <w:sz w:val="32"/>
+          <w:szCs w:val="32"/>
+          <w:lang w:val="en-US"/>
+        </w:rPr>
+        <w:t>-</w:t>
+      </w:r>
+      <w:r>
+        <w:rPr>
+          <w:rFonts w:asciiTheme="majorBidi" w:eastAsia="Garamond" w:hAnsiTheme="majorBidi" w:cstheme="majorBidi"/>
+          <w:sz w:val="32"/>
+          <w:szCs w:val="32"/>
+          <w:lang w:val="en-US"/>
+        </w:rPr>
+        <w:t xml:space="preserve">stack web-development boot camp and expected to graduate </w:t>
+      </w:r>
+      <w:r>
+        <w:rPr>
+          <w:rFonts w:asciiTheme="majorBidi" w:eastAsia="Garamond" w:hAnsiTheme="majorBidi" w:cstheme="majorBidi"/>
+          <w:sz w:val="32"/>
+          <w:szCs w:val="32"/>
+          <w:lang w:val="en-US"/>
+        </w:rPr>
+        <w:t>i</w:t>
+      </w:r>
+      <w:r>
+        <w:rPr>
+          <w:rFonts w:asciiTheme="majorBidi" w:eastAsia="Garamond" w:hAnsiTheme="majorBidi" w:cstheme="majorBidi"/>
+          <w:sz w:val="32"/>
+          <w:szCs w:val="32"/>
+          <w:lang w:val="en-US"/>
+        </w:rPr>
+        <w:t>n April 2020. I have developed skills in HTML, CSS, JavaScript/jQuery</w:t>
+      </w:r>
+      <w:r>
+        <w:rPr>
+          <w:rFonts w:asciiTheme="majorBidi" w:eastAsia="Garamond" w:hAnsiTheme="majorBidi" w:cstheme="majorBidi"/>
+          <w:sz w:val="32"/>
+          <w:szCs w:val="32"/>
+          <w:lang w:val="en-US"/>
+        </w:rPr>
+        <w:t>,</w:t>
+      </w:r>
+      <w:r>
+        <w:rPr>
+          <w:rFonts w:asciiTheme="majorBidi" w:eastAsia="Garamond" w:hAnsiTheme="majorBidi" w:cstheme="majorBidi"/>
+          <w:sz w:val="32"/>
+          <w:szCs w:val="32"/>
+          <w:lang w:val="en-US"/>
+        </w:rPr>
+        <w:t xml:space="preserve"> and responsive web design. I am a former professional basketball player, who brings a strong sense of teamwork, leadership and determination. I </w:t>
       </w:r>
       <w:proofErr w:type="gramStart"/>
       <w:r>
@@ -184,7 +439,7 @@
           <w:szCs w:val="32"/>
           <w:lang w:val="en-US"/>
         </w:rPr>
-        <w:t>( expected</w:t>
+        <w:t>am focused</w:t>
       </w:r>
       <w:proofErr w:type="gramEnd"/>
       <w:r>
@@ -194,9 +449,8 @@
           <w:szCs w:val="32"/>
           <w:lang w:val="en-US"/>
         </w:rPr>
-        <w:t xml:space="preserve"> graduation, April 2020) with newly developed skills in </w:t>
-      </w:r>
-      <w:proofErr w:type="spellStart"/>
+        <w:t xml:space="preserve"> and my strengths include meeting deadlines, creativity, and </w:t>
+      </w:r>
       <w:r>
         <w:rPr>
           <w:rFonts w:asciiTheme="majorBidi" w:eastAsia="Garamond" w:hAnsiTheme="majorBidi" w:cstheme="majorBidi"/>
@@ -204,9 +458,8 @@
           <w:szCs w:val="32"/>
           <w:lang w:val="en-US"/>
         </w:rPr>
-        <w:t>JavaScrip</w:t>
-      </w:r>
-      <w:proofErr w:type="spellEnd"/>
+        <w:t>collaboration</w:t>
+      </w:r>
       <w:r>
         <w:rPr>
           <w:rFonts w:asciiTheme="majorBidi" w:eastAsia="Garamond" w:hAnsiTheme="majorBidi" w:cstheme="majorBidi"/>
@@ -214,9 +467,8 @@
           <w:szCs w:val="32"/>
           <w:lang w:val="en-US"/>
         </w:rPr>
-        <w:t xml:space="preserve">/jQuery, CSS, HTML, and responsive web design. Proven skills to quickly learn and collaborate with others to exceed expectations. I am a former basketball player who brings a strong sense of teamwork, leadership, and determination from </w:t>
-      </w:r>
-      <w:proofErr w:type="gramStart"/>
+        <w:t xml:space="preserve">. I am </w:t>
+      </w:r>
       <w:r>
         <w:rPr>
           <w:rFonts w:asciiTheme="majorBidi" w:eastAsia="Garamond" w:hAnsiTheme="majorBidi" w:cstheme="majorBidi"/>
@@ -224,9 +476,8 @@
           <w:szCs w:val="32"/>
           <w:lang w:val="en-US"/>
         </w:rPr>
-        <w:t>past experiences</w:t>
-      </w:r>
-      <w:proofErr w:type="gramEnd"/>
+        <w:t>incredib</w:t>
+      </w:r>
       <w:r>
         <w:rPr>
           <w:rFonts w:asciiTheme="majorBidi" w:eastAsia="Garamond" w:hAnsiTheme="majorBidi" w:cstheme="majorBidi"/>
@@ -234,9 +485,8 @@
           <w:szCs w:val="32"/>
           <w:lang w:val="en-US"/>
         </w:rPr>
-        <w:t xml:space="preserve"> as a professional and someone who has learned and grown from the challenges of rehabilitation and unforeseen career change. </w:t>
-      </w:r>
-      <w:proofErr w:type="gramStart"/>
+        <w:t xml:space="preserve">ly </w:t>
+      </w:r>
       <w:r>
         <w:rPr>
           <w:rFonts w:asciiTheme="majorBidi" w:eastAsia="Garamond" w:hAnsiTheme="majorBidi" w:cstheme="majorBidi"/>
@@ -244,9 +494,8 @@
           <w:szCs w:val="32"/>
           <w:lang w:val="en-US"/>
         </w:rPr>
-        <w:t>Strengths in meeting deadlines, creativity, and teamwork.</w:t>
-      </w:r>
-      <w:proofErr w:type="gramEnd"/>
+        <w:t>passionate about approaching programming challenges from different angles and collaborating with others to create meaningful web applications. I am excited to develop responsive websites and leverage skills as a part of the fast-paced quality-driven teamwork to build better experience on the web</w:t>
+      </w:r>
       <w:r>
         <w:rPr>
           <w:rFonts w:asciiTheme="majorBidi" w:eastAsia="Garamond" w:hAnsiTheme="majorBidi" w:cstheme="majorBidi"/>
@@ -254,43 +503,56 @@
           <w:szCs w:val="32"/>
           <w:lang w:val="en-US"/>
         </w:rPr>
-        <w:t xml:space="preserve"> </w:t>
-      </w:r>
-      <w:proofErr w:type="gramStart"/>
-      <w:r>
-        <w:rPr>
-          <w:rFonts w:asciiTheme="majorBidi" w:eastAsia="Garamond" w:hAnsiTheme="majorBidi" w:cstheme="majorBidi"/>
-          <w:sz w:val="32"/>
-          <w:szCs w:val="32"/>
-          <w:lang w:val="en-US"/>
-        </w:rPr>
-        <w:t>Passionate about approaching programming challenges from different angles and collaborating with others to create meaningful web applications.</w:t>
-      </w:r>
-      <w:proofErr w:type="gramEnd"/>
-      <w:r>
-        <w:rPr>
-          <w:rFonts w:asciiTheme="majorBidi" w:eastAsia="Garamond" w:hAnsiTheme="majorBidi" w:cstheme="majorBidi"/>
-          <w:sz w:val="32"/>
-          <w:szCs w:val="32"/>
-          <w:lang w:val="en-US"/>
-        </w:rPr>
-        <w:t xml:space="preserve"> I am excited to develop responsive websites. </w:t>
-      </w:r>
-      <w:proofErr w:type="gramStart"/>
-      <w:r>
-        <w:rPr>
-          <w:rFonts w:asciiTheme="majorBidi" w:eastAsia="Garamond" w:hAnsiTheme="majorBidi" w:cstheme="majorBidi"/>
-          <w:sz w:val="32"/>
-          <w:szCs w:val="32"/>
-          <w:lang w:val="en-US"/>
-        </w:rPr>
-        <w:t>Excited to leverage skills in the future as part of a fast-paced, quality-driven team to build better experiences on the web.</w:t>
-      </w:r>
-      <w:proofErr w:type="gramEnd"/>
-    </w:p>
-    <w:bookmarkEnd w:id="1"/>
-    <w:p>
-      <w:pPr>
+        <w:t>.</w:t>
+      </w:r>
+    </w:p>
+    <w:p>
+      <w:pPr>
+        <w:widowControl w:val="0"/>
+        <w:rPr>
+          <w:rFonts w:ascii="Garamond" w:eastAsia="Garamond" w:hAnsi="Garamond" w:cs="Garamond"/>
+          <w:b/>
+          <w:sz w:val="32"/>
+          <w:szCs w:val="32"/>
+        </w:rPr>
+      </w:pPr>
+    </w:p>
+    <w:p>
+      <w:pPr>
+        <w:widowControl w:val="0"/>
+        <w:rPr>
+          <w:rFonts w:ascii="Garamond" w:eastAsia="Garamond" w:hAnsi="Garamond" w:cs="Garamond"/>
+          <w:b/>
+          <w:sz w:val="32"/>
+          <w:szCs w:val="32"/>
+        </w:rPr>
+      </w:pPr>
+    </w:p>
+    <w:p>
+      <w:pPr>
+        <w:widowControl w:val="0"/>
+        <w:rPr>
+          <w:rFonts w:ascii="Garamond" w:eastAsia="Garamond" w:hAnsi="Garamond" w:cs="Garamond"/>
+          <w:b/>
+          <w:sz w:val="32"/>
+          <w:szCs w:val="32"/>
+        </w:rPr>
+      </w:pPr>
+    </w:p>
+    <w:p>
+      <w:pPr>
+        <w:widowControl w:val="0"/>
+        <w:rPr>
+          <w:rFonts w:ascii="Garamond" w:eastAsia="Garamond" w:hAnsi="Garamond" w:cs="Garamond"/>
+          <w:b/>
+          <w:sz w:val="32"/>
+          <w:szCs w:val="32"/>
+        </w:rPr>
+      </w:pPr>
+    </w:p>
+    <w:p>
+      <w:pPr>
+        <w:widowControl w:val="0"/>
         <w:rPr>
           <w:rFonts w:ascii="Garamond" w:eastAsia="Garamond" w:hAnsi="Garamond" w:cs="Garamond"/>
           <w:b/>
@@ -732,20 +994,21 @@
       <w:pPr>
         <w:rPr>
           <w:rFonts w:asciiTheme="majorBidi" w:eastAsia="Garamond" w:hAnsiTheme="majorBidi" w:cstheme="majorBidi"/>
-          <w:sz w:val="32"/>
-          <w:szCs w:val="32"/>
-        </w:rPr>
-      </w:pPr>
-      <w:r>
-        <w:rPr>
-          <w:rFonts w:asciiTheme="majorBidi" w:eastAsia="Garamond" w:hAnsiTheme="majorBidi" w:cstheme="majorBidi"/>
           <w:b/>
           <w:i/>
           <w:sz w:val="32"/>
           <w:szCs w:val="32"/>
         </w:rPr>
-        <w:t>Certifications</w:t>
-      </w:r>
+      </w:pPr>
+    </w:p>
+    <w:p>
+      <w:pPr>
+        <w:rPr>
+          <w:rFonts w:asciiTheme="majorBidi" w:eastAsia="Garamond" w:hAnsiTheme="majorBidi" w:cstheme="majorBidi"/>
+          <w:sz w:val="32"/>
+          <w:szCs w:val="32"/>
+        </w:rPr>
+      </w:pPr>
       <w:r>
         <w:rPr>
           <w:rFonts w:asciiTheme="majorBidi" w:eastAsia="Garamond" w:hAnsiTheme="majorBidi" w:cstheme="majorBidi"/>
@@ -754,6 +1017,16 @@
           <w:sz w:val="32"/>
           <w:szCs w:val="32"/>
         </w:rPr>
+        <w:t>Certifications</w:t>
+      </w:r>
+      <w:r>
+        <w:rPr>
+          <w:rFonts w:asciiTheme="majorBidi" w:eastAsia="Garamond" w:hAnsiTheme="majorBidi" w:cstheme="majorBidi"/>
+          <w:b/>
+          <w:i/>
+          <w:sz w:val="32"/>
+          <w:szCs w:val="32"/>
+        </w:rPr>
         <w:t>:</w:t>
       </w:r>
       <w:r>
@@ -764,6 +1037,50 @@
         </w:rPr>
         <w:t xml:space="preserve"> </w:t>
       </w:r>
+    </w:p>
+    <w:p>
+      <w:pPr>
+        <w:pStyle w:val="ListParagraph"/>
+        <w:rPr>
+          <w:rFonts w:asciiTheme="majorBidi" w:eastAsia="Garamond" w:hAnsiTheme="majorBidi" w:cstheme="majorBidi"/>
+          <w:sz w:val="32"/>
+          <w:szCs w:val="32"/>
+        </w:rPr>
+      </w:pPr>
+      <w:r>
+        <w:rPr>
+          <w:rFonts w:asciiTheme="majorBidi" w:eastAsia="Garamond" w:hAnsiTheme="majorBidi" w:cstheme="majorBidi"/>
+          <w:sz w:val="32"/>
+          <w:szCs w:val="32"/>
+        </w:rPr>
+        <w:t xml:space="preserve">George Washington </w:t>
+      </w:r>
+      <w:r>
+        <w:rPr>
+          <w:rFonts w:asciiTheme="majorBidi" w:eastAsia="Garamond" w:hAnsiTheme="majorBidi" w:cstheme="majorBidi"/>
+          <w:sz w:val="32"/>
+          <w:szCs w:val="32"/>
+        </w:rPr>
+        <w:t>U</w:t>
+      </w:r>
+      <w:r>
+        <w:rPr>
+          <w:rFonts w:asciiTheme="majorBidi" w:eastAsia="Garamond" w:hAnsiTheme="majorBidi" w:cstheme="majorBidi"/>
+          <w:sz w:val="32"/>
+          <w:szCs w:val="32"/>
+        </w:rPr>
+        <w:t>niversity – Full-Stack Web Development</w:t>
+      </w:r>
+    </w:p>
+    <w:p>
+      <w:pPr>
+        <w:pStyle w:val="ListParagraph"/>
+        <w:rPr>
+          <w:rFonts w:asciiTheme="majorBidi" w:eastAsia="Garamond" w:hAnsiTheme="majorBidi" w:cstheme="majorBidi"/>
+          <w:sz w:val="32"/>
+          <w:szCs w:val="32"/>
+        </w:rPr>
+      </w:pPr>
     </w:p>
     <w:p>
       <w:pPr>
@@ -784,63 +1101,7 @@
           <w:sz w:val="32"/>
           <w:szCs w:val="32"/>
         </w:rPr>
-        <w:t xml:space="preserve">GW </w:t>
-      </w:r>
-      <w:r>
-        <w:rPr>
-          <w:rFonts w:asciiTheme="majorBidi" w:eastAsia="Garamond" w:hAnsiTheme="majorBidi" w:cstheme="majorBidi"/>
-          <w:sz w:val="32"/>
-          <w:szCs w:val="32"/>
-        </w:rPr>
-        <w:t>Coding Boot Camp from</w:t>
-      </w:r>
-      <w:r>
-        <w:rPr>
-          <w:rFonts w:asciiTheme="majorBidi" w:eastAsia="Garamond" w:hAnsiTheme="majorBidi" w:cstheme="majorBidi"/>
-          <w:sz w:val="32"/>
-          <w:szCs w:val="32"/>
-        </w:rPr>
-        <w:t xml:space="preserve"> George </w:t>
-      </w:r>
-      <w:r>
-        <w:rPr>
-          <w:rFonts w:asciiTheme="majorBidi" w:eastAsia="Garamond" w:hAnsiTheme="majorBidi" w:cstheme="majorBidi"/>
-          <w:sz w:val="32"/>
-          <w:szCs w:val="32"/>
-        </w:rPr>
-        <w:t xml:space="preserve">Washington </w:t>
-      </w:r>
-      <w:r>
-        <w:rPr>
-          <w:rFonts w:asciiTheme="majorBidi" w:eastAsia="Garamond" w:hAnsiTheme="majorBidi" w:cstheme="majorBidi"/>
-          <w:sz w:val="32"/>
-          <w:szCs w:val="32"/>
-        </w:rPr>
-        <w:t xml:space="preserve">University </w:t>
-      </w:r>
-      <w:r>
-        <w:rPr>
-          <w:rFonts w:asciiTheme="majorBidi" w:eastAsia="Garamond" w:hAnsiTheme="majorBidi" w:cstheme="majorBidi"/>
-          <w:sz w:val="32"/>
-          <w:szCs w:val="32"/>
-        </w:rPr>
-        <w:t>(</w:t>
-      </w:r>
-      <w:r>
-        <w:rPr>
-          <w:rFonts w:asciiTheme="majorBidi" w:eastAsia="Garamond" w:hAnsiTheme="majorBidi" w:cstheme="majorBidi"/>
-          <w:sz w:val="32"/>
-          <w:szCs w:val="32"/>
-        </w:rPr>
-        <w:t>expected graduation  in April 2020</w:t>
-      </w:r>
-      <w:r>
-        <w:rPr>
-          <w:rFonts w:asciiTheme="majorBidi" w:eastAsia="Garamond" w:hAnsiTheme="majorBidi" w:cstheme="majorBidi"/>
-          <w:sz w:val="32"/>
-          <w:szCs w:val="32"/>
-        </w:rPr>
-        <w:t>)</w:t>
+        <w:t>HTML, HTML5</w:t>
       </w:r>
     </w:p>
     <w:p>
@@ -862,15 +1123,51 @@
           <w:sz w:val="32"/>
           <w:szCs w:val="32"/>
         </w:rPr>
-        <w:t>Covered material HTML, CSS, Basic JavaScript</w:t>
-      </w:r>
-      <w:r>
-        <w:rPr>
-          <w:rFonts w:asciiTheme="majorBidi" w:eastAsia="Garamond" w:hAnsiTheme="majorBidi" w:cstheme="majorBidi"/>
-          <w:sz w:val="32"/>
-          <w:szCs w:val="32"/>
-        </w:rPr>
-        <w:t>/jQuery</w:t>
+        <w:t>CSS,CSS3</w:t>
+      </w:r>
+    </w:p>
+    <w:p>
+      <w:pPr>
+        <w:pStyle w:val="ListParagraph"/>
+        <w:numPr>
+          <w:ilvl w:val="0"/>
+          <w:numId w:val="5"/>
+        </w:numPr>
+        <w:rPr>
+          <w:rFonts w:asciiTheme="majorBidi" w:eastAsia="Garamond" w:hAnsiTheme="majorBidi" w:cstheme="majorBidi"/>
+          <w:sz w:val="32"/>
+          <w:szCs w:val="32"/>
+        </w:rPr>
+      </w:pPr>
+      <w:r>
+        <w:rPr>
+          <w:rFonts w:asciiTheme="majorBidi" w:eastAsia="Garamond" w:hAnsiTheme="majorBidi" w:cstheme="majorBidi"/>
+          <w:sz w:val="32"/>
+          <w:szCs w:val="32"/>
+        </w:rPr>
+        <w:t xml:space="preserve">JavaScript/jQuery </w:t>
+      </w:r>
+    </w:p>
+    <w:p>
+      <w:pPr>
+        <w:pStyle w:val="ListParagraph"/>
+        <w:numPr>
+          <w:ilvl w:val="0"/>
+          <w:numId w:val="5"/>
+        </w:numPr>
+        <w:rPr>
+          <w:rFonts w:asciiTheme="majorBidi" w:eastAsia="Garamond" w:hAnsiTheme="majorBidi" w:cstheme="majorBidi"/>
+          <w:sz w:val="32"/>
+          <w:szCs w:val="32"/>
+        </w:rPr>
+      </w:pPr>
+      <w:r>
+        <w:rPr>
+          <w:rFonts w:asciiTheme="majorBidi" w:eastAsia="Garamond" w:hAnsiTheme="majorBidi" w:cstheme="majorBidi"/>
+          <w:sz w:val="32"/>
+          <w:szCs w:val="32"/>
+        </w:rPr>
+        <w:t>Basic Node.js</w:t>
       </w:r>
     </w:p>
     <w:p>
@@ -995,26 +1292,6 @@
         </w:rPr>
         <w:t xml:space="preserve"> Spanish</w:t>
       </w:r>
-    </w:p>
-    <w:p>
-      <w:pPr>
-        <w:rPr>
-          <w:rFonts w:asciiTheme="majorBidi" w:eastAsia="Garamond" w:hAnsiTheme="majorBidi" w:cstheme="majorBidi"/>
-          <w:b/>
-          <w:sz w:val="32"/>
-          <w:szCs w:val="32"/>
-        </w:rPr>
-      </w:pPr>
-    </w:p>
-    <w:p>
-      <w:pPr>
-        <w:rPr>
-          <w:rFonts w:asciiTheme="majorBidi" w:eastAsia="Garamond" w:hAnsiTheme="majorBidi" w:cstheme="majorBidi"/>
-          <w:b/>
-          <w:sz w:val="32"/>
-          <w:szCs w:val="32"/>
-        </w:rPr>
-      </w:pPr>
     </w:p>
     <w:p>
       <w:pPr>
@@ -1202,6 +1479,7 @@
           <w:ilvl w:val="0"/>
           <w:numId w:val="2"/>
         </w:numPr>
+        <w:spacing w:line="360" w:lineRule="auto"/>
         <w:ind w:left="720"/>
         <w:rPr>
           <w:rFonts w:asciiTheme="majorBidi" w:eastAsia="Garamond" w:hAnsiTheme="majorBidi" w:cstheme="majorBidi"/>
@@ -1244,8 +1522,8 @@
       <w:pPr>
         <w:pStyle w:val="ListParagraph"/>
         <w:numPr>
-          <w:ilvl w:val="1"/>
-          <w:numId w:val="5"/>
+          <w:ilvl w:val="0"/>
+          <w:numId w:val="10"/>
         </w:numPr>
         <w:pBdr>
           <w:top w:val="nil"/>
@@ -1254,7 +1532,7 @@
           <w:right w:val="nil"/>
           <w:between w:val="nil"/>
         </w:pBdr>
-        <w:spacing w:after="200"/>
+        <w:spacing w:after="200" w:line="360" w:lineRule="auto"/>
         <w:rPr>
           <w:rFonts w:asciiTheme="majorBidi" w:eastAsia="Garamond" w:hAnsiTheme="majorBidi" w:cstheme="majorBidi"/>
           <w:color w:val="000000"/>
@@ -1331,7 +1609,7 @@
           <w:right w:val="nil"/>
           <w:between w:val="nil"/>
         </w:pBdr>
-        <w:spacing w:after="200"/>
+        <w:spacing w:after="200" w:line="360" w:lineRule="auto"/>
         <w:rPr>
           <w:rFonts w:asciiTheme="majorBidi" w:eastAsia="Garamond" w:hAnsiTheme="majorBidi" w:cstheme="majorBidi"/>
           <w:color w:val="000000"/>
@@ -1392,7 +1670,7 @@
           <w:right w:val="nil"/>
           <w:between w:val="nil"/>
         </w:pBdr>
-        <w:spacing w:after="200"/>
+        <w:spacing w:after="200" w:line="360" w:lineRule="auto"/>
         <w:rPr>
           <w:rFonts w:asciiTheme="majorBidi" w:eastAsia="Garamond" w:hAnsiTheme="majorBidi" w:cstheme="majorBidi"/>
           <w:color w:val="000000"/>
@@ -1429,6 +1707,38 @@
         <w:t>monthly.</w:t>
       </w:r>
       <w:proofErr w:type="gramEnd"/>
+    </w:p>
+    <w:p>
+      <w:pPr>
+        <w:pStyle w:val="ListParagraph"/>
+        <w:numPr>
+          <w:ilvl w:val="0"/>
+          <w:numId w:val="5"/>
+        </w:numPr>
+        <w:pBdr>
+          <w:top w:val="nil"/>
+          <w:left w:val="nil"/>
+          <w:bottom w:val="nil"/>
+          <w:right w:val="nil"/>
+          <w:between w:val="nil"/>
+        </w:pBdr>
+        <w:spacing w:after="200" w:line="360" w:lineRule="auto"/>
+        <w:rPr>
+          <w:rFonts w:asciiTheme="majorBidi" w:eastAsia="Garamond" w:hAnsiTheme="majorBidi" w:cstheme="majorBidi"/>
+          <w:color w:val="000000"/>
+          <w:sz w:val="32"/>
+          <w:szCs w:val="32"/>
+        </w:rPr>
+      </w:pPr>
+      <w:r>
+        <w:rPr>
+          <w:rFonts w:asciiTheme="majorBidi" w:eastAsia="Garamond" w:hAnsiTheme="majorBidi" w:cstheme="majorBidi"/>
+          <w:color w:val="000000"/>
+          <w:sz w:val="32"/>
+          <w:szCs w:val="32"/>
+        </w:rPr>
+        <w:t>Utilized/Maintained Point of Sale (POS) system</w:t>
+      </w:r>
     </w:p>
     <w:p>
       <w:pPr>
@@ -1468,6 +1778,21 @@
           <w:tcPr>
             <w:tcW w:w="8145" w:type="dxa"/>
           </w:tcPr>
+          <w:p>
+            <w:pPr>
+              <w:widowControl w:val="0"/>
+              <w:tabs>
+                <w:tab w:val="right" w:pos="8145"/>
+              </w:tabs>
+              <w:spacing w:line="276" w:lineRule="auto"/>
+              <w:rPr>
+                <w:rFonts w:asciiTheme="majorBidi" w:eastAsia="Garamond" w:hAnsiTheme="majorBidi" w:cstheme="majorBidi"/>
+                <w:b/>
+                <w:sz w:val="32"/>
+                <w:szCs w:val="32"/>
+              </w:rPr>
+            </w:pPr>
+          </w:p>
           <w:p>
             <w:pPr>
               <w:widowControl w:val="0"/>
@@ -1529,7 +1854,31 @@
                 <w:sz w:val="32"/>
                 <w:szCs w:val="32"/>
               </w:rPr>
-              <w:t xml:space="preserve"> 2014 to present</w:t>
+              <w:t xml:space="preserve"> </w:t>
+            </w:r>
+          </w:p>
+          <w:p>
+            <w:pPr>
+              <w:widowControl w:val="0"/>
+              <w:tabs>
+                <w:tab w:val="left" w:pos="1333"/>
+              </w:tabs>
+              <w:jc w:val="right"/>
+              <w:rPr>
+                <w:rFonts w:asciiTheme="majorBidi" w:eastAsia="Garamond" w:hAnsiTheme="majorBidi" w:cstheme="majorBidi"/>
+                <w:b/>
+                <w:sz w:val="32"/>
+                <w:szCs w:val="32"/>
+              </w:rPr>
+            </w:pPr>
+            <w:r>
+              <w:rPr>
+                <w:rFonts w:asciiTheme="majorBidi" w:eastAsia="Garamond" w:hAnsiTheme="majorBidi" w:cstheme="majorBidi"/>
+                <w:b/>
+                <w:sz w:val="32"/>
+                <w:szCs w:val="32"/>
+              </w:rPr>
+              <w:t>2014 to present</w:t>
             </w:r>
           </w:p>
         </w:tc>
@@ -1549,34 +1898,135 @@
           <w:right w:val="nil"/>
           <w:between w:val="nil"/>
         </w:pBdr>
+        <w:spacing w:after="200" w:line="360" w:lineRule="auto"/>
+        <w:rPr>
+          <w:rFonts w:asciiTheme="majorBidi" w:eastAsia="Garamond" w:hAnsiTheme="majorBidi" w:cstheme="majorBidi"/>
+          <w:color w:val="000000"/>
+          <w:sz w:val="32"/>
+          <w:szCs w:val="32"/>
+        </w:rPr>
+      </w:pPr>
+      <w:r>
+        <w:rPr>
+          <w:rFonts w:asciiTheme="majorBidi" w:eastAsia="Garamond" w:hAnsiTheme="majorBidi" w:cstheme="majorBidi"/>
+          <w:color w:val="000000"/>
+          <w:sz w:val="32"/>
+          <w:szCs w:val="32"/>
+        </w:rPr>
+        <w:t>I m</w:t>
+      </w:r>
+      <w:r>
+        <w:rPr>
+          <w:rFonts w:asciiTheme="majorBidi" w:eastAsia="Garamond" w:hAnsiTheme="majorBidi" w:cstheme="majorBidi"/>
+          <w:color w:val="000000"/>
+          <w:sz w:val="32"/>
+          <w:szCs w:val="32"/>
+        </w:rPr>
+        <w:t xml:space="preserve">anaged several multi-family rental properties, which included hiring contractors for repair work, resolving tenant issues, collecting rent payments, and new tenant onboarding. </w:t>
+      </w:r>
+    </w:p>
+    <w:p>
+      <w:pPr>
+        <w:pStyle w:val="ListParagraph"/>
+        <w:numPr>
+          <w:ilvl w:val="0"/>
+          <w:numId w:val="5"/>
+        </w:numPr>
+        <w:pBdr>
+          <w:top w:val="nil"/>
+          <w:left w:val="nil"/>
+          <w:bottom w:val="nil"/>
+          <w:right w:val="nil"/>
+          <w:between w:val="nil"/>
+        </w:pBdr>
+        <w:spacing w:after="200" w:line="360" w:lineRule="auto"/>
+        <w:rPr>
+          <w:rFonts w:eastAsia="Garamond"/>
+        </w:rPr>
+      </w:pPr>
+      <w:r>
+        <w:rPr>
+          <w:rFonts w:asciiTheme="majorBidi" w:eastAsia="Garamond" w:hAnsiTheme="majorBidi" w:cstheme="majorBidi"/>
+          <w:color w:val="000000"/>
+          <w:sz w:val="32"/>
+          <w:szCs w:val="32"/>
+        </w:rPr>
+        <w:t>I have w</w:t>
+      </w:r>
+      <w:r>
+        <w:rPr>
+          <w:rFonts w:asciiTheme="majorBidi" w:eastAsia="Garamond" w:hAnsiTheme="majorBidi" w:cstheme="majorBidi"/>
+          <w:color w:val="000000"/>
+          <w:sz w:val="32"/>
+          <w:szCs w:val="32"/>
+        </w:rPr>
+        <w:t xml:space="preserve">orked with Customer Relationship </w:t>
+      </w:r>
+      <w:proofErr w:type="gramStart"/>
+      <w:r>
+        <w:rPr>
+          <w:rFonts w:asciiTheme="majorBidi" w:eastAsia="Garamond" w:hAnsiTheme="majorBidi" w:cstheme="majorBidi"/>
+          <w:color w:val="000000"/>
+          <w:sz w:val="32"/>
+          <w:szCs w:val="32"/>
+        </w:rPr>
+        <w:t>Management(</w:t>
+      </w:r>
+      <w:proofErr w:type="gramEnd"/>
+      <w:r>
+        <w:rPr>
+          <w:rFonts w:asciiTheme="majorBidi" w:eastAsia="Garamond" w:hAnsiTheme="majorBidi" w:cstheme="majorBidi"/>
+          <w:color w:val="000000"/>
+          <w:sz w:val="32"/>
+          <w:szCs w:val="32"/>
+        </w:rPr>
+        <w:t>CRM) software programs.</w:t>
+      </w:r>
+    </w:p>
+    <w:p>
+      <w:pPr>
+        <w:pBdr>
+          <w:top w:val="nil"/>
+          <w:left w:val="nil"/>
+          <w:bottom w:val="nil"/>
+          <w:right w:val="nil"/>
+          <w:between w:val="nil"/>
+        </w:pBdr>
         <w:spacing w:after="200"/>
         <w:rPr>
-          <w:rFonts w:asciiTheme="majorBidi" w:eastAsia="Garamond" w:hAnsiTheme="majorBidi" w:cstheme="majorBidi"/>
-          <w:color w:val="000000"/>
-          <w:sz w:val="32"/>
-          <w:szCs w:val="32"/>
-        </w:rPr>
-      </w:pPr>
-      <w:proofErr w:type="gramStart"/>
-      <w:r>
-        <w:rPr>
-          <w:rFonts w:asciiTheme="majorBidi" w:eastAsia="Garamond" w:hAnsiTheme="majorBidi" w:cstheme="majorBidi"/>
-          <w:color w:val="000000"/>
-          <w:sz w:val="32"/>
-          <w:szCs w:val="32"/>
-        </w:rPr>
-        <w:t>Managed several multi-family rental properties, which included hiring contractors for repair work, resolving tenant issues, collecting rent payments, and new tenant onboarding.</w:t>
-      </w:r>
-      <w:proofErr w:type="gramEnd"/>
-      <w:r>
-        <w:rPr>
-          <w:rFonts w:asciiTheme="majorBidi" w:eastAsia="Garamond" w:hAnsiTheme="majorBidi" w:cstheme="majorBidi"/>
-          <w:color w:val="000000"/>
-          <w:sz w:val="32"/>
-          <w:szCs w:val="32"/>
-        </w:rPr>
-        <w:t xml:space="preserve"> </w:t>
-      </w:r>
+          <w:rFonts w:eastAsia="Garamond"/>
+        </w:rPr>
+      </w:pPr>
+    </w:p>
+    <w:p>
+      <w:pPr>
+        <w:pBdr>
+          <w:top w:val="nil"/>
+          <w:left w:val="nil"/>
+          <w:bottom w:val="nil"/>
+          <w:right w:val="nil"/>
+          <w:between w:val="nil"/>
+        </w:pBdr>
+        <w:spacing w:after="200"/>
+        <w:rPr>
+          <w:rFonts w:eastAsia="Garamond"/>
+        </w:rPr>
+      </w:pPr>
+    </w:p>
+    <w:p>
+      <w:pPr>
+        <w:pBdr>
+          <w:top w:val="nil"/>
+          <w:left w:val="nil"/>
+          <w:bottom w:val="nil"/>
+          <w:right w:val="nil"/>
+          <w:between w:val="nil"/>
+        </w:pBdr>
+        <w:spacing w:after="200"/>
+        <w:rPr>
+          <w:rFonts w:eastAsia="Garamond"/>
+        </w:rPr>
+      </w:pPr>
     </w:p>
     <w:p>
       <w:pPr>
@@ -1590,25 +2040,13 @@
           <w:szCs w:val="32"/>
         </w:rPr>
       </w:pPr>
-    </w:p>
-    <w:p>
-      <w:pPr>
-        <w:pStyle w:val="Heading2"/>
-        <w:pBdr>
-          <w:bottom w:val="single" w:sz="24" w:space="1" w:color="000000"/>
-        </w:pBdr>
-        <w:rPr>
-          <w:rFonts w:asciiTheme="majorBidi" w:eastAsia="Garamond" w:hAnsiTheme="majorBidi" w:cstheme="majorBidi"/>
-          <w:sz w:val="32"/>
-          <w:szCs w:val="32"/>
-        </w:rPr>
-      </w:pPr>
-      <w:r>
-        <w:rPr>
-          <w:rFonts w:asciiTheme="majorBidi" w:eastAsia="Garamond" w:hAnsiTheme="majorBidi" w:cstheme="majorBidi"/>
-          <w:sz w:val="32"/>
-          <w:szCs w:val="32"/>
-        </w:rPr>
+      <w:r>
+        <w:rPr>
+          <w:rFonts w:asciiTheme="majorBidi" w:eastAsia="Garamond" w:hAnsiTheme="majorBidi" w:cstheme="majorBidi"/>
+          <w:sz w:val="32"/>
+          <w:szCs w:val="32"/>
+        </w:rPr>
+        <w:lastRenderedPageBreak/>
         <w:t>EDUCATION</w:t>
       </w:r>
     </w:p>
@@ -1640,7 +2078,12 @@
         </w:numPr>
         <w:spacing w:before="0" w:beforeAutospacing="0" w:after="0" w:afterAutospacing="0"/>
         <w:rPr>
+          <w:rStyle w:val="Emphasis"/>
           <w:rFonts w:asciiTheme="majorBidi" w:hAnsiTheme="majorBidi" w:cstheme="majorBidi"/>
+          <w:b/>
+          <w:bCs/>
+          <w:i w:val="0"/>
+          <w:iCs w:val="0"/>
           <w:color w:val="1C1E29"/>
           <w:sz w:val="32"/>
           <w:szCs w:val="32"/>
@@ -1654,9 +2097,88 @@
           <w:sz w:val="32"/>
           <w:szCs w:val="32"/>
         </w:rPr>
-        <w:t xml:space="preserve">Bachelor in </w:t>
-      </w:r>
-      <w:r>
+        <w:t> </w:t>
+      </w:r>
+      <w:r>
+        <w:rPr>
+          <w:rStyle w:val="Emphasis"/>
+          <w:rFonts w:asciiTheme="majorBidi" w:hAnsiTheme="majorBidi" w:cstheme="majorBidi"/>
+          <w:b/>
+          <w:bCs/>
+          <w:i w:val="0"/>
+          <w:iCs w:val="0"/>
+          <w:color w:val="1C1E29"/>
+          <w:sz w:val="32"/>
+          <w:szCs w:val="32"/>
+        </w:rPr>
+        <w:t xml:space="preserve">Higher </w:t>
+      </w:r>
+      <w:proofErr w:type="spellStart"/>
+      <w:r>
+        <w:rPr>
+          <w:rStyle w:val="Emphasis"/>
+          <w:rFonts w:asciiTheme="majorBidi" w:hAnsiTheme="majorBidi" w:cstheme="majorBidi"/>
+          <w:b/>
+          <w:bCs/>
+          <w:i w:val="0"/>
+          <w:iCs w:val="0"/>
+          <w:color w:val="1C1E29"/>
+          <w:sz w:val="32"/>
+          <w:szCs w:val="32"/>
+        </w:rPr>
+        <w:t>Bussiness</w:t>
+      </w:r>
+      <w:proofErr w:type="spellEnd"/>
+      <w:r>
+        <w:rPr>
+          <w:rStyle w:val="Emphasis"/>
+          <w:rFonts w:asciiTheme="majorBidi" w:hAnsiTheme="majorBidi" w:cstheme="majorBidi"/>
+          <w:b/>
+          <w:bCs/>
+          <w:i w:val="0"/>
+          <w:iCs w:val="0"/>
+          <w:color w:val="1C1E29"/>
+          <w:sz w:val="32"/>
+          <w:szCs w:val="32"/>
+        </w:rPr>
+        <w:t xml:space="preserve"> school of </w:t>
+      </w:r>
+      <w:proofErr w:type="spellStart"/>
+      <w:r>
+        <w:rPr>
+          <w:rStyle w:val="Emphasis"/>
+          <w:rFonts w:asciiTheme="majorBidi" w:hAnsiTheme="majorBidi" w:cstheme="majorBidi"/>
+          <w:b/>
+          <w:bCs/>
+          <w:i w:val="0"/>
+          <w:iCs w:val="0"/>
+          <w:color w:val="1C1E29"/>
+          <w:sz w:val="32"/>
+          <w:szCs w:val="32"/>
+        </w:rPr>
+        <w:t>Profesional</w:t>
+      </w:r>
+      <w:proofErr w:type="spellEnd"/>
+      <w:r>
+        <w:rPr>
+          <w:rStyle w:val="Emphasis"/>
+          <w:rFonts w:asciiTheme="majorBidi" w:hAnsiTheme="majorBidi" w:cstheme="majorBidi"/>
+          <w:b/>
+          <w:bCs/>
+          <w:i w:val="0"/>
+          <w:iCs w:val="0"/>
+          <w:color w:val="1C1E29"/>
+          <w:sz w:val="32"/>
+          <w:szCs w:val="32"/>
+        </w:rPr>
+        <w:t xml:space="preserve"> Studies, Belgrade, Serbia</w:t>
+      </w:r>
+    </w:p>
+    <w:p>
+      <w:pPr>
+        <w:pStyle w:val="NormalWeb"/>
+        <w:spacing w:before="0" w:beforeAutospacing="0" w:after="0" w:afterAutospacing="0"/>
+        <w:ind w:left="720"/>
         <w:rPr>
           <w:rStyle w:val="Strong"/>
           <w:rFonts w:asciiTheme="majorBidi" w:hAnsiTheme="majorBidi" w:cstheme="majorBidi"/>
@@ -1664,7 +2186,18 @@
           <w:sz w:val="32"/>
           <w:szCs w:val="32"/>
         </w:rPr>
-        <w:t xml:space="preserve">Marketing </w:t>
+      </w:pPr>
+      <w:r>
+        <w:rPr>
+          <w:rStyle w:val="Strong"/>
+          <w:rFonts w:asciiTheme="majorBidi" w:hAnsiTheme="majorBidi" w:cstheme="majorBidi"/>
+          <w:b w:val="0"/>
+          <w:bCs w:val="0"/>
+          <w:color w:val="1C1E29"/>
+          <w:sz w:val="32"/>
+          <w:szCs w:val="32"/>
+        </w:rPr>
+        <w:t>Bachelor</w:t>
       </w:r>
       <w:r>
         <w:rPr>
@@ -1674,7 +2207,19 @@
           <w:sz w:val="32"/>
           <w:szCs w:val="32"/>
         </w:rPr>
-        <w:t xml:space="preserve"> (2012-2015)</w:t>
+        <w:t xml:space="preserve"> </w:t>
+      </w:r>
+      <w:r>
+        <w:rPr>
+          <w:rStyle w:val="Strong"/>
+          <w:rFonts w:asciiTheme="majorBidi" w:hAnsiTheme="majorBidi" w:cstheme="majorBidi"/>
+          <w:b w:val="0"/>
+          <w:bCs w:val="0"/>
+          <w:color w:val="1C1E29"/>
+          <w:sz w:val="32"/>
+          <w:szCs w:val="32"/>
+        </w:rPr>
+        <w:t>in</w:t>
       </w:r>
       <w:r>
         <w:rPr>
@@ -1684,13 +2229,82 @@
           <w:sz w:val="32"/>
           <w:szCs w:val="32"/>
         </w:rPr>
-        <w:t xml:space="preserve">                                                                                                          </w:t>
+        <w:t xml:space="preserve"> </w:t>
+      </w:r>
+      <w:proofErr w:type="gramStart"/>
+      <w:r>
+        <w:rPr>
+          <w:rStyle w:val="Strong"/>
+          <w:rFonts w:asciiTheme="majorBidi" w:hAnsiTheme="majorBidi" w:cstheme="majorBidi"/>
+          <w:b w:val="0"/>
+          <w:bCs w:val="0"/>
+          <w:color w:val="1C1E29"/>
+          <w:sz w:val="32"/>
+          <w:szCs w:val="32"/>
+        </w:rPr>
+        <w:t>Marketing</w:t>
+      </w:r>
+      <w:r>
+        <w:rPr>
+          <w:rStyle w:val="Strong"/>
+          <w:rFonts w:asciiTheme="majorBidi" w:hAnsiTheme="majorBidi" w:cstheme="majorBidi"/>
+          <w:color w:val="1C1E29"/>
+          <w:sz w:val="32"/>
+          <w:szCs w:val="32"/>
+        </w:rPr>
+        <w:t xml:space="preserve">  (</w:t>
+      </w:r>
+      <w:proofErr w:type="gramEnd"/>
+      <w:r>
+        <w:rPr>
+          <w:rStyle w:val="Strong"/>
+          <w:rFonts w:asciiTheme="majorBidi" w:hAnsiTheme="majorBidi" w:cstheme="majorBidi"/>
+          <w:b w:val="0"/>
+          <w:bCs w:val="0"/>
+          <w:color w:val="1C1E29"/>
+          <w:sz w:val="32"/>
+          <w:szCs w:val="32"/>
+        </w:rPr>
+        <w:t>2012</w:t>
+      </w:r>
+      <w:r>
+        <w:rPr>
+          <w:rStyle w:val="Strong"/>
+          <w:rFonts w:asciiTheme="majorBidi" w:hAnsiTheme="majorBidi" w:cstheme="majorBidi"/>
+          <w:color w:val="1C1E29"/>
+          <w:sz w:val="32"/>
+          <w:szCs w:val="32"/>
+        </w:rPr>
+        <w:t>-</w:t>
+      </w:r>
+      <w:r>
+        <w:rPr>
+          <w:rStyle w:val="Strong"/>
+          <w:rFonts w:asciiTheme="majorBidi" w:hAnsiTheme="majorBidi" w:cstheme="majorBidi"/>
+          <w:b w:val="0"/>
+          <w:bCs w:val="0"/>
+          <w:color w:val="1C1E29"/>
+          <w:sz w:val="32"/>
+          <w:szCs w:val="32"/>
+        </w:rPr>
+        <w:t>2015</w:t>
+      </w:r>
+      <w:r>
+        <w:rPr>
+          <w:rStyle w:val="Strong"/>
+          <w:rFonts w:asciiTheme="majorBidi" w:hAnsiTheme="majorBidi" w:cstheme="majorBidi"/>
+          <w:color w:val="1C1E29"/>
+          <w:sz w:val="32"/>
+          <w:szCs w:val="32"/>
+        </w:rPr>
+        <w:t>)    </w:t>
       </w:r>
     </w:p>
     <w:p>
       <w:pPr>
         <w:pStyle w:val="NormalWeb"/>
         <w:spacing w:before="0" w:beforeAutospacing="0" w:after="0" w:afterAutospacing="0"/>
+        <w:ind w:left="720"/>
         <w:rPr>
           <w:rFonts w:asciiTheme="majorBidi" w:hAnsiTheme="majorBidi" w:cstheme="majorBidi"/>
           <w:color w:val="1C1E29"/>
@@ -1698,72 +2312,63 @@
           <w:szCs w:val="32"/>
         </w:rPr>
       </w:pPr>
-      <w:r>
-        <w:rPr>
-          <w:rStyle w:val="Emphasis"/>
+    </w:p>
+    <w:p>
+      <w:pPr>
+        <w:pStyle w:val="NormalWeb"/>
+        <w:spacing w:before="0" w:beforeAutospacing="0" w:after="0" w:afterAutospacing="0"/>
+        <w:rPr>
           <w:rFonts w:asciiTheme="majorBidi" w:hAnsiTheme="majorBidi" w:cstheme="majorBidi"/>
           <w:color w:val="1C1E29"/>
           <w:sz w:val="32"/>
           <w:szCs w:val="32"/>
         </w:rPr>
-        <w:t xml:space="preserve">Higher </w:t>
-      </w:r>
-      <w:proofErr w:type="spellStart"/>
-      <w:r>
-        <w:rPr>
-          <w:rStyle w:val="Emphasis"/>
+      </w:pPr>
+      <w:r>
+        <w:rPr>
           <w:rFonts w:asciiTheme="majorBidi" w:hAnsiTheme="majorBidi" w:cstheme="majorBidi"/>
           <w:color w:val="1C1E29"/>
           <w:sz w:val="32"/>
           <w:szCs w:val="32"/>
         </w:rPr>
-        <w:t>Bussiness</w:t>
-      </w:r>
-      <w:proofErr w:type="spellEnd"/>
-      <w:r>
-        <w:rPr>
-          <w:rStyle w:val="Emphasis"/>
+        <w:t>· Rel</w:t>
+      </w:r>
+      <w:r>
+        <w:rPr>
           <w:rFonts w:asciiTheme="majorBidi" w:hAnsiTheme="majorBidi" w:cstheme="majorBidi"/>
           <w:color w:val="1C1E29"/>
           <w:sz w:val="32"/>
           <w:szCs w:val="32"/>
         </w:rPr>
-        <w:t xml:space="preserve"> school of </w:t>
-      </w:r>
-      <w:proofErr w:type="spellStart"/>
-      <w:r>
-        <w:rPr>
-          <w:rStyle w:val="Emphasis"/>
+        <w:t>evant courses taken Macro</w:t>
+      </w:r>
+      <w:r>
+        <w:rPr>
           <w:rFonts w:asciiTheme="majorBidi" w:hAnsiTheme="majorBidi" w:cstheme="majorBidi"/>
           <w:color w:val="1C1E29"/>
           <w:sz w:val="32"/>
           <w:szCs w:val="32"/>
         </w:rPr>
-        <w:t>Profesional</w:t>
-      </w:r>
-      <w:proofErr w:type="spellEnd"/>
-      <w:r>
-        <w:rPr>
-          <w:rStyle w:val="Emphasis"/>
+        <w:t>e</w:t>
+      </w:r>
+      <w:r>
+        <w:rPr>
           <w:rFonts w:asciiTheme="majorBidi" w:hAnsiTheme="majorBidi" w:cstheme="majorBidi"/>
           <w:color w:val="1C1E29"/>
           <w:sz w:val="32"/>
           <w:szCs w:val="32"/>
         </w:rPr>
-        <w:t xml:space="preserve"> Studies, Belgrade, Serbia</w:t>
-      </w:r>
-    </w:p>
-    <w:p>
-      <w:pPr>
-        <w:pStyle w:val="NormalWeb"/>
-        <w:spacing w:before="0" w:beforeAutospacing="0" w:after="0" w:afterAutospacing="0"/>
+        <w:t>conomics, Public Relations, Principles of Marketing, but are not limited to Basic Management and Eng</w:t>
+      </w:r>
+      <w:r>
         <w:rPr>
           <w:rFonts w:asciiTheme="majorBidi" w:hAnsiTheme="majorBidi" w:cstheme="majorBidi"/>
           <w:color w:val="1C1E29"/>
           <w:sz w:val="32"/>
           <w:szCs w:val="32"/>
         </w:rPr>
-      </w:pPr>
+        <w:t>i</w:t>
+      </w:r>
       <w:r>
         <w:rPr>
           <w:rFonts w:asciiTheme="majorBidi" w:hAnsiTheme="majorBidi" w:cstheme="majorBidi"/>
@@ -1771,22 +2376,17 @@
           <w:sz w:val="32"/>
           <w:szCs w:val="32"/>
         </w:rPr>
-        <w:t>· Relevant courses taken include but are not limited to Basic Management, Engineering Management.</w:t>
-      </w:r>
-    </w:p>
-    <w:p>
-      <w:pPr>
-        <w:pStyle w:val="NormalWeb"/>
-        <w:spacing w:before="0" w:beforeAutospacing="0" w:after="0" w:afterAutospacing="0"/>
+        <w:t>neering Management.</w:t>
+      </w:r>
+      <w:r>
         <w:rPr>
           <w:rFonts w:asciiTheme="majorBidi" w:hAnsiTheme="majorBidi" w:cstheme="majorBidi"/>
           <w:color w:val="1C1E29"/>
           <w:sz w:val="32"/>
           <w:szCs w:val="32"/>
         </w:rPr>
-      </w:pPr>
-      <w:bookmarkStart w:id="2" w:name="_GoBack"/>
-      <w:bookmarkEnd w:id="2"/>
+        <w:t xml:space="preserve"> </w:t>
+      </w:r>
     </w:p>
     <w:p>
       <w:pPr>
@@ -1818,6 +2418,107 @@
         </w:numPr>
         <w:spacing w:before="0" w:beforeAutospacing="0" w:after="0" w:afterAutospacing="0"/>
         <w:rPr>
+          <w:rStyle w:val="Emphasis"/>
+          <w:rFonts w:asciiTheme="majorBidi" w:hAnsiTheme="majorBidi" w:cstheme="majorBidi"/>
+          <w:b/>
+          <w:bCs/>
+          <w:color w:val="1C1E29"/>
+          <w:sz w:val="32"/>
+          <w:szCs w:val="32"/>
+        </w:rPr>
+      </w:pPr>
+      <w:r>
+        <w:rPr>
+          <w:rStyle w:val="Emphasis"/>
+          <w:rFonts w:asciiTheme="majorBidi" w:hAnsiTheme="majorBidi" w:cstheme="majorBidi"/>
+          <w:b/>
+          <w:bCs/>
+          <w:i w:val="0"/>
+          <w:iCs w:val="0"/>
+          <w:color w:val="1C1E29"/>
+          <w:sz w:val="32"/>
+          <w:szCs w:val="32"/>
+        </w:rPr>
+        <w:t>Information Technology and Engineering, University "Union - Nikola Te</w:t>
+      </w:r>
+      <w:r>
+        <w:rPr>
+          <w:rStyle w:val="Emphasis"/>
+          <w:rFonts w:asciiTheme="majorBidi" w:hAnsiTheme="majorBidi" w:cstheme="majorBidi"/>
+          <w:b/>
+          <w:bCs/>
+          <w:i w:val="0"/>
+          <w:iCs w:val="0"/>
+          <w:color w:val="1C1E29"/>
+          <w:sz w:val="32"/>
+          <w:szCs w:val="32"/>
+        </w:rPr>
+        <w:t xml:space="preserve">sla" in Belgrade, </w:t>
+      </w:r>
+      <w:r>
+        <w:rPr>
+          <w:rStyle w:val="Emphasis"/>
+          <w:rFonts w:asciiTheme="majorBidi" w:hAnsiTheme="majorBidi" w:cstheme="majorBidi"/>
+          <w:b/>
+          <w:bCs/>
+          <w:i w:val="0"/>
+          <w:iCs w:val="0"/>
+          <w:color w:val="1C1E29"/>
+          <w:sz w:val="32"/>
+          <w:szCs w:val="32"/>
+        </w:rPr>
+        <w:t>Serbia</w:t>
+      </w:r>
+    </w:p>
+    <w:p>
+      <w:pPr>
+        <w:pStyle w:val="NormalWeb"/>
+        <w:spacing w:before="0" w:beforeAutospacing="0" w:after="0" w:afterAutospacing="0"/>
+        <w:ind w:left="720"/>
+        <w:rPr>
+          <w:rFonts w:asciiTheme="majorBidi" w:hAnsiTheme="majorBidi" w:cstheme="majorBidi"/>
+          <w:b/>
+          <w:bCs/>
+          <w:color w:val="1C1E29"/>
+          <w:sz w:val="32"/>
+          <w:szCs w:val="32"/>
+        </w:rPr>
+      </w:pPr>
+      <w:r>
+        <w:rPr>
+          <w:rStyle w:val="Strong"/>
+          <w:rFonts w:asciiTheme="majorBidi" w:hAnsiTheme="majorBidi" w:cstheme="majorBidi"/>
+          <w:b w:val="0"/>
+          <w:bCs w:val="0"/>
+          <w:color w:val="1C1E29"/>
+          <w:sz w:val="32"/>
+          <w:szCs w:val="32"/>
+        </w:rPr>
+        <w:t>Bachelor of Science in AOS Operations Systems (expected graduation in 2022)</w:t>
+      </w:r>
+    </w:p>
+    <w:p>
+      <w:pPr>
+        <w:pStyle w:val="NormalWeb"/>
+        <w:spacing w:before="0" w:beforeAutospacing="0" w:after="0" w:afterAutospacing="0"/>
+        <w:ind w:left="720"/>
+        <w:rPr>
+          <w:rFonts w:asciiTheme="majorBidi" w:hAnsiTheme="majorBidi" w:cstheme="majorBidi"/>
+          <w:b/>
+          <w:bCs/>
+          <w:i/>
+          <w:iCs/>
+          <w:color w:val="1C1E29"/>
+          <w:sz w:val="32"/>
+          <w:szCs w:val="32"/>
+        </w:rPr>
+      </w:pPr>
+    </w:p>
+    <w:p>
+      <w:pPr>
+        <w:pStyle w:val="NormalWeb"/>
+        <w:spacing w:before="0" w:beforeAutospacing="0" w:after="0" w:afterAutospacing="0"/>
+        <w:rPr>
           <w:rFonts w:asciiTheme="majorBidi" w:hAnsiTheme="majorBidi" w:cstheme="majorBidi"/>
           <w:color w:val="1C1E29"/>
           <w:sz w:val="32"/>
@@ -1826,14 +2527,33 @@
       </w:pPr>
       <w:r>
         <w:rPr>
-          <w:rStyle w:val="Strong"/>
           <w:rFonts w:asciiTheme="majorBidi" w:hAnsiTheme="majorBidi" w:cstheme="majorBidi"/>
           <w:color w:val="1C1E29"/>
           <w:sz w:val="32"/>
           <w:szCs w:val="32"/>
         </w:rPr>
-        <w:t>Bachelor of Science in AOS Operations Systems (expected graduation in 2022)</w:t>
-      </w:r>
+        <w:t xml:space="preserve">· Relevant courses </w:t>
+      </w:r>
+      <w:proofErr w:type="gramStart"/>
+      <w:r>
+        <w:rPr>
+          <w:rFonts w:asciiTheme="majorBidi" w:hAnsiTheme="majorBidi" w:cstheme="majorBidi"/>
+          <w:color w:val="1C1E29"/>
+          <w:sz w:val="32"/>
+          <w:szCs w:val="32"/>
+        </w:rPr>
+        <w:t xml:space="preserve">taken </w:t>
+      </w:r>
+      <w:r>
+        <w:rPr>
+          <w:rFonts w:asciiTheme="majorBidi" w:hAnsiTheme="majorBidi" w:cstheme="majorBidi"/>
+          <w:color w:val="1C1E29"/>
+          <w:sz w:val="32"/>
+          <w:szCs w:val="32"/>
+        </w:rPr>
+        <w:t>:</w:t>
+      </w:r>
+      <w:proofErr w:type="gramEnd"/>
     </w:p>
     <w:p>
       <w:pPr>
@@ -1846,37 +2566,47 @@
           <w:szCs w:val="32"/>
         </w:rPr>
       </w:pPr>
-      <w:r>
-        <w:rPr>
-          <w:rStyle w:val="Emphasis"/>
+    </w:p>
+    <w:p>
+      <w:pPr>
+        <w:pStyle w:val="NormalWeb"/>
+        <w:numPr>
+          <w:ilvl w:val="0"/>
+          <w:numId w:val="5"/>
+        </w:numPr>
+        <w:spacing w:before="0" w:beforeAutospacing="0" w:after="0" w:afterAutospacing="0"/>
+        <w:rPr>
           <w:rFonts w:asciiTheme="majorBidi" w:hAnsiTheme="majorBidi" w:cstheme="majorBidi"/>
           <w:color w:val="1C1E29"/>
           <w:sz w:val="32"/>
           <w:szCs w:val="32"/>
         </w:rPr>
-        <w:t>Information Technology and Engineering, University "Union - Nikola Tesla" in Belgrade, New Belgrade, Serbia</w:t>
-      </w:r>
-    </w:p>
-    <w:p>
-      <w:pPr>
-        <w:pStyle w:val="NormalWeb"/>
-        <w:spacing w:before="0" w:beforeAutospacing="0" w:after="0" w:afterAutospacing="0"/>
+      </w:pPr>
+      <w:r>
         <w:rPr>
           <w:rFonts w:asciiTheme="majorBidi" w:hAnsiTheme="majorBidi" w:cstheme="majorBidi"/>
           <w:color w:val="1C1E29"/>
           <w:sz w:val="32"/>
           <w:szCs w:val="32"/>
         </w:rPr>
-      </w:pPr>
-      <w:r>
+        <w:t>Information technology</w:t>
+      </w:r>
+    </w:p>
+    <w:p>
+      <w:pPr>
+        <w:pStyle w:val="NormalWeb"/>
+        <w:numPr>
+          <w:ilvl w:val="0"/>
+          <w:numId w:val="5"/>
+        </w:numPr>
+        <w:spacing w:before="0" w:beforeAutospacing="0" w:after="0" w:afterAutospacing="0"/>
         <w:rPr>
           <w:rFonts w:asciiTheme="majorBidi" w:hAnsiTheme="majorBidi" w:cstheme="majorBidi"/>
           <w:color w:val="1C1E29"/>
           <w:sz w:val="32"/>
           <w:szCs w:val="32"/>
         </w:rPr>
-        <w:t>· Relevant courses taken include but are not limited to Information Technology and Introduction to Information Systems</w:t>
-      </w:r>
+      </w:pPr>
       <w:r>
         <w:rPr>
           <w:rFonts w:asciiTheme="majorBidi" w:hAnsiTheme="majorBidi" w:cstheme="majorBidi"/>
@@ -1884,7 +2614,70 @@
           <w:sz w:val="32"/>
           <w:szCs w:val="32"/>
         </w:rPr>
-        <w:t>, AOS Operation System.</w:t>
+        <w:t xml:space="preserve">Basic </w:t>
+      </w:r>
+      <w:bookmarkStart w:id="2" w:name="_GoBack"/>
+      <w:bookmarkEnd w:id="2"/>
+      <w:r>
+        <w:rPr>
+          <w:rFonts w:asciiTheme="majorBidi" w:hAnsiTheme="majorBidi" w:cstheme="majorBidi"/>
+          <w:color w:val="1C1E29"/>
+          <w:sz w:val="32"/>
+          <w:szCs w:val="32"/>
+        </w:rPr>
+        <w:t>Progra</w:t>
+      </w:r>
+      <w:r>
+        <w:rPr>
+          <w:rFonts w:asciiTheme="majorBidi" w:hAnsiTheme="majorBidi" w:cstheme="majorBidi"/>
+          <w:color w:val="1C1E29"/>
+          <w:sz w:val="32"/>
+          <w:szCs w:val="32"/>
+        </w:rPr>
+        <w:t>m</w:t>
+      </w:r>
+      <w:r>
+        <w:rPr>
+          <w:rFonts w:asciiTheme="majorBidi" w:hAnsiTheme="majorBidi" w:cstheme="majorBidi"/>
+          <w:color w:val="1C1E29"/>
+          <w:sz w:val="32"/>
+          <w:szCs w:val="32"/>
+        </w:rPr>
+        <w:t>ming</w:t>
+      </w:r>
+    </w:p>
+    <w:p>
+      <w:pPr>
+        <w:pStyle w:val="NormalWeb"/>
+        <w:numPr>
+          <w:ilvl w:val="0"/>
+          <w:numId w:val="5"/>
+        </w:numPr>
+        <w:spacing w:before="0" w:beforeAutospacing="0" w:after="0" w:afterAutospacing="0"/>
+        <w:rPr>
+          <w:rFonts w:asciiTheme="majorBidi" w:hAnsiTheme="majorBidi" w:cstheme="majorBidi"/>
+          <w:color w:val="1C1E29"/>
+          <w:sz w:val="32"/>
+          <w:szCs w:val="32"/>
+        </w:rPr>
+      </w:pPr>
+      <w:r>
+        <w:rPr>
+          <w:rFonts w:asciiTheme="majorBidi" w:hAnsiTheme="majorBidi" w:cstheme="majorBidi"/>
+          <w:color w:val="1C1E29"/>
+          <w:sz w:val="32"/>
+          <w:szCs w:val="32"/>
+        </w:rPr>
+        <w:t>Basic ( C++ Language &amp; Information System)</w:t>
+      </w:r>
+      <w:r>
+        <w:rPr>
+          <w:rFonts w:asciiTheme="majorBidi" w:hAnsiTheme="majorBidi" w:cstheme="majorBidi"/>
+          <w:color w:val="1C1E29"/>
+          <w:sz w:val="32"/>
+          <w:szCs w:val="32"/>
+        </w:rPr>
+        <w:br/>
       </w:r>
     </w:p>
     <w:p>
@@ -2029,7 +2822,7 @@
         <w:noProof/>
         <w:color w:val="000000"/>
       </w:rPr>
-      <w:t>3</w:t>
+      <w:t>4</w:t>
     </w:r>
     <w:r>
       <w:rPr>
@@ -2222,7 +3015,7 @@
   <w:abstractNum w:abstractNumId="1">
     <w:nsid w:val="1C0B0692"/>
     <w:multiLevelType w:val="hybridMultilevel"/>
-    <w:tmpl w:val="432204B0"/>
+    <w:tmpl w:val="68EA78C0"/>
     <w:lvl w:ilvl="0" w:tplc="04090001">
       <w:start w:val="1"/>
       <w:numFmt w:val="bullet"/>
@@ -3011,6 +3804,119 @@
     </w:lvl>
   </w:abstractNum>
   <w:abstractNum w:abstractNumId="8">
+    <w:nsid w:val="702E5D46"/>
+    <w:multiLevelType w:val="hybridMultilevel"/>
+    <w:tmpl w:val="339AF7FE"/>
+    <w:lvl w:ilvl="0" w:tplc="04090001">
+      <w:start w:val="1"/>
+      <w:numFmt w:val="bullet"/>
+      <w:lvlText w:val=""/>
+      <w:lvlJc w:val="left"/>
+      <w:pPr>
+        <w:ind w:left="720" w:hanging="360"/>
+      </w:pPr>
+      <w:rPr>
+        <w:rFonts w:ascii="Symbol" w:hAnsi="Symbol" w:hint="default"/>
+      </w:rPr>
+    </w:lvl>
+    <w:lvl w:ilvl="1" w:tplc="04090003" w:tentative="1">
+      <w:start w:val="1"/>
+      <w:numFmt w:val="bullet"/>
+      <w:lvlText w:val="o"/>
+      <w:lvlJc w:val="left"/>
+      <w:pPr>
+        <w:ind w:left="1440" w:hanging="360"/>
+      </w:pPr>
+      <w:rPr>
+        <w:rFonts w:ascii="Courier New" w:hAnsi="Courier New" w:cs="Courier New" w:hint="default"/>
+      </w:rPr>
+    </w:lvl>
+    <w:lvl w:ilvl="2" w:tplc="04090005" w:tentative="1">
+      <w:start w:val="1"/>
+      <w:numFmt w:val="bullet"/>
+      <w:lvlText w:val=""/>
+      <w:lvlJc w:val="left"/>
+      <w:pPr>
+        <w:ind w:left="2160" w:hanging="360"/>
+      </w:pPr>
+      <w:rPr>
+        <w:rFonts w:ascii="Wingdings" w:hAnsi="Wingdings" w:hint="default"/>
+      </w:rPr>
+    </w:lvl>
+    <w:lvl w:ilvl="3" w:tplc="04090001" w:tentative="1">
+      <w:start w:val="1"/>
+      <w:numFmt w:val="bullet"/>
+      <w:lvlText w:val=""/>
+      <w:lvlJc w:val="left"/>
+      <w:pPr>
+        <w:ind w:left="2880" w:hanging="360"/>
+      </w:pPr>
+      <w:rPr>
+        <w:rFonts w:ascii="Symbol" w:hAnsi="Symbol" w:hint="default"/>
+      </w:rPr>
+    </w:lvl>
+    <w:lvl w:ilvl="4" w:tplc="04090003" w:tentative="1">
+      <w:start w:val="1"/>
+      <w:numFmt w:val="bullet"/>
+      <w:lvlText w:val="o"/>
+      <w:lvlJc w:val="left"/>
+      <w:pPr>
+        <w:ind w:left="3600" w:hanging="360"/>
+      </w:pPr>
+      <w:rPr>
+        <w:rFonts w:ascii="Courier New" w:hAnsi="Courier New" w:cs="Courier New" w:hint="default"/>
+      </w:rPr>
+    </w:lvl>
+    <w:lvl w:ilvl="5" w:tplc="04090005" w:tentative="1">
+      <w:start w:val="1"/>
+      <w:numFmt w:val="bullet"/>
+      <w:lvlText w:val=""/>
+      <w:lvlJc w:val="left"/>
+      <w:pPr>
+        <w:ind w:left="4320" w:hanging="360"/>
+      </w:pPr>
+      <w:rPr>
+        <w:rFonts w:ascii="Wingdings" w:hAnsi="Wingdings" w:hint="default"/>
+      </w:rPr>
+    </w:lvl>
+    <w:lvl w:ilvl="6" w:tplc="04090001" w:tentative="1">
+      <w:start w:val="1"/>
+      <w:numFmt w:val="bullet"/>
+      <w:lvlText w:val=""/>
+      <w:lvlJc w:val="left"/>
+      <w:pPr>
+        <w:ind w:left="5040" w:hanging="360"/>
+      </w:pPr>
+      <w:rPr>
+        <w:rFonts w:ascii="Symbol" w:hAnsi="Symbol" w:hint="default"/>
+      </w:rPr>
+    </w:lvl>
+    <w:lvl w:ilvl="7" w:tplc="04090003" w:tentative="1">
+      <w:start w:val="1"/>
+      <w:numFmt w:val="bullet"/>
+      <w:lvlText w:val="o"/>
+      <w:lvlJc w:val="left"/>
+      <w:pPr>
+        <w:ind w:left="5760" w:hanging="360"/>
+      </w:pPr>
+      <w:rPr>
+        <w:rFonts w:ascii="Courier New" w:hAnsi="Courier New" w:cs="Courier New" w:hint="default"/>
+      </w:rPr>
+    </w:lvl>
+    <w:lvl w:ilvl="8" w:tplc="04090005" w:tentative="1">
+      <w:start w:val="1"/>
+      <w:numFmt w:val="bullet"/>
+      <w:lvlText w:val=""/>
+      <w:lvlJc w:val="left"/>
+      <w:pPr>
+        <w:ind w:left="6480" w:hanging="360"/>
+      </w:pPr>
+      <w:rPr>
+        <w:rFonts w:ascii="Wingdings" w:hAnsi="Wingdings" w:hint="default"/>
+      </w:rPr>
+    </w:lvl>
+  </w:abstractNum>
+  <w:abstractNum w:abstractNumId="9">
     <w:nsid w:val="75132A95"/>
     <w:multiLevelType w:val="multilevel"/>
     <w:tmpl w:val="A902615A"/>
@@ -3130,7 +4036,7 @@
     <w:abstractNumId w:val="7"/>
   </w:num>
   <w:num w:numId="3">
-    <w:abstractNumId w:val="8"/>
+    <w:abstractNumId w:val="9"/>
   </w:num>
   <w:num w:numId="4">
     <w:abstractNumId w:val="2"/>
@@ -3149,6 +4055,9 @@
   </w:num>
   <w:num w:numId="9">
     <w:abstractNumId w:val="5"/>
+  </w:num>
+  <w:num w:numId="10">
+    <w:abstractNumId w:val="8"/>
   </w:num>
 </w:numbering>
 </file>

</xml_diff>